<commit_message>
Modifiqué el archivo de Word
</commit_message>
<xml_diff>
--- a/EDA-20190317-PROYFIN.docx
+++ b/EDA-20190317-PROYFIN.docx
@@ -532,6 +532,16 @@
         <w:lastRenderedPageBreak/>
         <w:t>DESARROLLO</w:t>
       </w:r>
+      <w:r>
+        <w:rPr>
+          <w:rFonts w:ascii="Arial" w:hAnsi="Arial" w:cs="Arial"/>
+          <w:b/>
+          <w:bCs/>
+          <w:sz w:val="24"/>
+          <w:szCs w:val="24"/>
+        </w:rPr>
+        <w:t xml:space="preserve"> Y RESULTADOS</w:t>
+      </w:r>
     </w:p>
     <w:p>
       <w:pPr>
@@ -584,14 +594,23 @@
           <w:noProof/>
         </w:rPr>
       </w:pPr>
-      <w:r>
+    </w:p>
+    <w:p>
+      <w:pPr>
+        <w:jc w:val="both"/>
         <w:rPr>
           <w:noProof/>
         </w:rPr>
+      </w:pPr>
+      <w:bookmarkStart w:id="0" w:name="_GoBack"/>
+      <w:r>
+        <w:rPr>
+          <w:noProof/>
+        </w:rPr>
         <w:drawing>
-          <wp:inline distT="0" distB="0" distL="0" distR="0" wp14:anchorId="3D04BF48" wp14:editId="0FE075AE">
-            <wp:extent cx="6143625" cy="2836727"/>
-            <wp:effectExtent l="0" t="0" r="0" b="1905"/>
+          <wp:inline distT="0" distB="0" distL="0" distR="0" wp14:anchorId="71707E1A" wp14:editId="7E714264">
+            <wp:extent cx="5962650" cy="2753164"/>
+            <wp:effectExtent l="0" t="0" r="0" b="9525"/>
             <wp:docPr id="1" name="Imagen 1"/>
             <wp:cNvGraphicFramePr>
               <a:graphicFrameLocks xmlns:a="http://schemas.openxmlformats.org/drawingml/2006/main" noChangeAspect="1"/>
@@ -605,13 +624,13 @@
                   </pic:nvPicPr>
                   <pic:blipFill rotWithShape="1">
                     <a:blip r:embed="rId6"/>
-                    <a:srcRect l="12601" t="16172" b="12049"/>
+                    <a:srcRect l="12601" t="16455" b="11765"/>
                     <a:stretch/>
                   </pic:blipFill>
                   <pic:spPr bwMode="auto">
                     <a:xfrm>
                       <a:off x="0" y="0"/>
-                      <a:ext cx="6146568" cy="2838086"/>
+                      <a:ext cx="5972120" cy="2757537"/>
                     </a:xfrm>
                     <a:prstGeom prst="rect">
                       <a:avLst/>
@@ -631,6 +650,7 @@
           </wp:inline>
         </w:drawing>
       </w:r>
+      <w:bookmarkEnd w:id="0"/>
     </w:p>
     <w:p>
       <w:pPr>
@@ -645,6 +665,7 @@
         <w:rPr>
           <w:noProof/>
         </w:rPr>
+        <w:lastRenderedPageBreak/>
         <w:drawing>
           <wp:inline distT="0" distB="0" distL="0" distR="0" wp14:anchorId="3C7ED5EA" wp14:editId="68E133F1">
             <wp:extent cx="6115050" cy="2823533"/>
@@ -799,6 +820,7 @@
         <w:rPr>
           <w:noProof/>
         </w:rPr>
+        <w:lastRenderedPageBreak/>
         <w:drawing>
           <wp:inline distT="0" distB="0" distL="0" distR="0" wp14:anchorId="48EEBAE5" wp14:editId="72248699">
             <wp:extent cx="5349922" cy="2438400"/>
@@ -864,7 +886,6 @@
         <w:rPr>
           <w:noProof/>
         </w:rPr>
-        <w:lastRenderedPageBreak/>
         <w:drawing>
           <wp:inline distT="0" distB="0" distL="0" distR="0" wp14:anchorId="0EA8EAE8" wp14:editId="6EFC1EF4">
             <wp:extent cx="5305425" cy="2535015"/>
@@ -934,8 +955,6 @@
         </w:rPr>
         <w:t xml:space="preserve"> durante la ejecución</w:t>
       </w:r>
-      <w:bookmarkStart w:id="0" w:name="_GoBack"/>
-      <w:bookmarkEnd w:id="0"/>
       <w:r>
         <w:rPr>
           <w:rFonts w:ascii="Arial" w:hAnsi="Arial" w:cs="Arial"/>
@@ -962,6 +981,307 @@
           <w:szCs w:val="24"/>
         </w:rPr>
       </w:pPr>
+    </w:p>
+    <w:p>
+      <w:pPr>
+        <w:rPr>
+          <w:rFonts w:ascii="Arial" w:hAnsi="Arial" w:cs="Arial"/>
+          <w:sz w:val="24"/>
+          <w:szCs w:val="24"/>
+        </w:rPr>
+      </w:pPr>
+      <w:r>
+        <w:rPr>
+          <w:rFonts w:ascii="Arial" w:hAnsi="Arial" w:cs="Arial"/>
+          <w:sz w:val="24"/>
+          <w:szCs w:val="24"/>
+        </w:rPr>
+        <w:br w:type="page"/>
+      </w:r>
+    </w:p>
+    <w:p>
+      <w:pPr>
+        <w:jc w:val="center"/>
+        <w:rPr>
+          <w:rFonts w:ascii="Arial" w:hAnsi="Arial" w:cs="Arial"/>
+          <w:b/>
+          <w:bCs/>
+          <w:sz w:val="24"/>
+          <w:szCs w:val="24"/>
+        </w:rPr>
+      </w:pPr>
+      <w:r>
+        <w:rPr>
+          <w:rFonts w:ascii="Arial" w:hAnsi="Arial" w:cs="Arial"/>
+          <w:b/>
+          <w:bCs/>
+          <w:sz w:val="24"/>
+          <w:szCs w:val="24"/>
+        </w:rPr>
+        <w:lastRenderedPageBreak/>
+        <w:t>CONCLUSIONES</w:t>
+      </w:r>
+    </w:p>
+    <w:p>
+      <w:pPr>
+        <w:pStyle w:val="Prrafodelista"/>
+        <w:numPr>
+          <w:ilvl w:val="0"/>
+          <w:numId w:val="3"/>
+        </w:numPr>
+        <w:jc w:val="both"/>
+        <w:rPr>
+          <w:rFonts w:ascii="Arial" w:hAnsi="Arial" w:cs="Arial"/>
+          <w:b/>
+          <w:bCs/>
+          <w:sz w:val="24"/>
+          <w:szCs w:val="24"/>
+        </w:rPr>
+      </w:pPr>
+      <w:r>
+        <w:rPr>
+          <w:rFonts w:ascii="Arial" w:hAnsi="Arial" w:cs="Arial"/>
+          <w:sz w:val="24"/>
+          <w:szCs w:val="24"/>
+        </w:rPr>
+        <w:t>El proyecto beneficiará al medio ambiente, ya que ahorrará el consumo de papel (cuentas escritas) al estar controlado por computadora u ordenador bajo lenguaje C.</w:t>
+      </w:r>
+    </w:p>
+    <w:p>
+      <w:pPr>
+        <w:pStyle w:val="Prrafodelista"/>
+        <w:numPr>
+          <w:ilvl w:val="0"/>
+          <w:numId w:val="3"/>
+        </w:numPr>
+        <w:jc w:val="both"/>
+        <w:rPr>
+          <w:rFonts w:ascii="Arial" w:hAnsi="Arial" w:cs="Arial"/>
+          <w:b/>
+          <w:bCs/>
+          <w:sz w:val="24"/>
+          <w:szCs w:val="24"/>
+        </w:rPr>
+      </w:pPr>
+      <w:r>
+        <w:rPr>
+          <w:rFonts w:ascii="Arial" w:hAnsi="Arial" w:cs="Arial"/>
+          <w:sz w:val="24"/>
+          <w:szCs w:val="24"/>
+        </w:rPr>
+        <w:t xml:space="preserve">El proyecto optimizará las ventas de comida mediante los archivos que se guardan porque </w:t>
+      </w:r>
+      <w:r>
+        <w:rPr>
+          <w:rFonts w:ascii="Arial" w:hAnsi="Arial" w:cs="Arial"/>
+          <w:sz w:val="24"/>
+          <w:szCs w:val="24"/>
+        </w:rPr>
+        <w:t>se mantiene un inventario constante para el correcto desarrollo no sólo de la Cocina Económica, sino de otros negocios en el Mercado Guadalupe del Moral</w:t>
+      </w:r>
+    </w:p>
+    <w:p>
+      <w:pPr>
+        <w:jc w:val="both"/>
+        <w:rPr>
+          <w:rFonts w:ascii="Arial" w:hAnsi="Arial" w:cs="Arial"/>
+          <w:b/>
+          <w:bCs/>
+          <w:sz w:val="24"/>
+          <w:szCs w:val="24"/>
+        </w:rPr>
+      </w:pPr>
+    </w:p>
+    <w:p>
+      <w:pPr>
+        <w:pStyle w:val="Prrafodelista"/>
+        <w:jc w:val="center"/>
+        <w:rPr>
+          <w:rFonts w:ascii="Arial" w:hAnsi="Arial" w:cs="Arial"/>
+          <w:b/>
+          <w:sz w:val="24"/>
+          <w:szCs w:val="24"/>
+        </w:rPr>
+      </w:pPr>
+      <w:r>
+        <w:rPr>
+          <w:rFonts w:ascii="Arial" w:hAnsi="Arial" w:cs="Arial"/>
+          <w:b/>
+          <w:sz w:val="24"/>
+          <w:szCs w:val="24"/>
+        </w:rPr>
+        <w:t>REFERENCIAS</w:t>
+      </w:r>
+    </w:p>
+    <w:p>
+      <w:pPr>
+        <w:pStyle w:val="Bibliografa"/>
+        <w:numPr>
+          <w:ilvl w:val="0"/>
+          <w:numId w:val="3"/>
+        </w:numPr>
+        <w:jc w:val="both"/>
+        <w:rPr>
+          <w:noProof/>
+          <w:sz w:val="24"/>
+          <w:szCs w:val="24"/>
+        </w:rPr>
+      </w:pPr>
+      <w:r>
+        <w:rPr>
+          <w:rFonts w:ascii="Arial" w:hAnsi="Arial" w:cs="Arial"/>
+          <w:sz w:val="24"/>
+          <w:szCs w:val="24"/>
+        </w:rPr>
+        <w:fldChar w:fldCharType="begin"/>
+      </w:r>
+      <w:r>
+        <w:rPr>
+          <w:rFonts w:ascii="Arial" w:hAnsi="Arial" w:cs="Arial"/>
+          <w:sz w:val="24"/>
+          <w:szCs w:val="24"/>
+        </w:rPr>
+        <w:instrText xml:space="preserve"> BIBLIOGRAPHY  \l 2058 </w:instrText>
+      </w:r>
+      <w:r>
+        <w:rPr>
+          <w:rFonts w:ascii="Arial" w:hAnsi="Arial" w:cs="Arial"/>
+          <w:sz w:val="24"/>
+          <w:szCs w:val="24"/>
+        </w:rPr>
+        <w:fldChar w:fldCharType="separate"/>
+      </w:r>
+      <w:r>
+        <w:rPr>
+          <w:i/>
+          <w:iCs/>
+          <w:noProof/>
+        </w:rPr>
+        <w:t>Computador: Procesando Información</w:t>
+      </w:r>
+      <w:r>
+        <w:rPr>
+          <w:noProof/>
+        </w:rPr>
+        <w:t>. (Diciembre de 2009). Obtenido de Icarito: http://www.icarito.cl/2009/12/70-3386-9-computador-procesando-informacion.shtml/</w:t>
+      </w:r>
+    </w:p>
+    <w:p>
+      <w:pPr>
+        <w:pStyle w:val="Bibliografa"/>
+        <w:numPr>
+          <w:ilvl w:val="0"/>
+          <w:numId w:val="3"/>
+        </w:numPr>
+        <w:jc w:val="both"/>
+        <w:rPr>
+          <w:noProof/>
+        </w:rPr>
+      </w:pPr>
+      <w:r>
+        <w:rPr>
+          <w:noProof/>
+        </w:rPr>
+        <w:t xml:space="preserve">Garza Lau, R. (4 de Julio de 2019). </w:t>
+      </w:r>
+      <w:r>
+        <w:rPr>
+          <w:i/>
+          <w:iCs/>
+          <w:noProof/>
+        </w:rPr>
+        <w:t>Adiós a los árboles</w:t>
+      </w:r>
+      <w:r>
+        <w:rPr>
+          <w:noProof/>
+        </w:rPr>
+        <w:t>. Obtenido de Chilango: https://www.chilango.com/noticias/opinion/tala-de-arboles-en-cdmx/</w:t>
+      </w:r>
+    </w:p>
+    <w:p>
+      <w:pPr>
+        <w:pStyle w:val="Bibliografa"/>
+        <w:numPr>
+          <w:ilvl w:val="0"/>
+          <w:numId w:val="3"/>
+        </w:numPr>
+        <w:jc w:val="both"/>
+        <w:rPr>
+          <w:noProof/>
+        </w:rPr>
+      </w:pPr>
+      <w:r>
+        <w:rPr>
+          <w:noProof/>
+        </w:rPr>
+        <w:t xml:space="preserve">Isan, A. (8 de Enero de 2020). </w:t>
+      </w:r>
+      <w:r>
+        <w:rPr>
+          <w:i/>
+          <w:iCs/>
+          <w:noProof/>
+        </w:rPr>
+        <w:t>Cuál es el impacto ambiental del consumo de papel</w:t>
+      </w:r>
+      <w:r>
+        <w:rPr>
+          <w:noProof/>
+        </w:rPr>
+        <w:t>. Obtenido de Ecología Verde: https://www.ecologiaverde.com/cual-es-el-impacto-ambiental-del-consumo-de-papel-447.html</w:t>
+      </w:r>
+    </w:p>
+    <w:p>
+      <w:pPr>
+        <w:pStyle w:val="Bibliografa"/>
+        <w:numPr>
+          <w:ilvl w:val="0"/>
+          <w:numId w:val="3"/>
+        </w:numPr>
+        <w:jc w:val="both"/>
+        <w:rPr>
+          <w:noProof/>
+        </w:rPr>
+      </w:pPr>
+      <w:r>
+        <w:rPr>
+          <w:noProof/>
+        </w:rPr>
+        <w:t xml:space="preserve">Sánchez, A. (19 de Noviembre de 2019). </w:t>
+      </w:r>
+      <w:r>
+        <w:rPr>
+          <w:i/>
+          <w:iCs/>
+          <w:noProof/>
+        </w:rPr>
+        <w:t>Van contra taladores de árboles en CDMX</w:t>
+      </w:r>
+      <w:r>
+        <w:rPr>
+          <w:noProof/>
+        </w:rPr>
+        <w:t>. Obtenido de La Prensa: https://www.la-prensa.com.mx/metropoli/van-contra-taladores-de-arboles-en-cdmx-4474402.html</w:t>
+      </w:r>
+    </w:p>
+    <w:p>
+      <w:pPr>
+        <w:jc w:val="both"/>
+        <w:rPr>
+          <w:rFonts w:ascii="Arial" w:hAnsi="Arial" w:cs="Arial"/>
+          <w:sz w:val="24"/>
+          <w:szCs w:val="24"/>
+        </w:rPr>
+      </w:pPr>
+      <w:r>
+        <w:rPr>
+          <w:rFonts w:ascii="Arial" w:hAnsi="Arial" w:cs="Arial"/>
+          <w:sz w:val="24"/>
+          <w:szCs w:val="24"/>
+        </w:rPr>
+        <w:fldChar w:fldCharType="end"/>
+      </w:r>
     </w:p>
     <w:sectPr>
       <w:pgSz w:w="12240" w:h="15840" w:code="1"/>
@@ -1089,6 +1409,119 @@
     </w:lvl>
   </w:abstractNum>
   <w:abstractNum w:abstractNumId="1" w15:restartNumberingAfterBreak="0">
+    <w:nsid w:val="617106E0"/>
+    <w:multiLevelType w:val="hybridMultilevel"/>
+    <w:tmpl w:val="FB58EF66"/>
+    <w:lvl w:ilvl="0" w:tplc="080A0001">
+      <w:start w:val="1"/>
+      <w:numFmt w:val="bullet"/>
+      <w:lvlText w:val=""/>
+      <w:lvlJc w:val="left"/>
+      <w:pPr>
+        <w:ind w:left="720" w:hanging="360"/>
+      </w:pPr>
+      <w:rPr>
+        <w:rFonts w:ascii="Symbol" w:hAnsi="Symbol" w:hint="default"/>
+      </w:rPr>
+    </w:lvl>
+    <w:lvl w:ilvl="1" w:tplc="080A0003" w:tentative="1">
+      <w:start w:val="1"/>
+      <w:numFmt w:val="bullet"/>
+      <w:lvlText w:val="o"/>
+      <w:lvlJc w:val="left"/>
+      <w:pPr>
+        <w:ind w:left="1440" w:hanging="360"/>
+      </w:pPr>
+      <w:rPr>
+        <w:rFonts w:ascii="Courier New" w:hAnsi="Courier New" w:cs="Courier New" w:hint="default"/>
+      </w:rPr>
+    </w:lvl>
+    <w:lvl w:ilvl="2" w:tplc="080A0005" w:tentative="1">
+      <w:start w:val="1"/>
+      <w:numFmt w:val="bullet"/>
+      <w:lvlText w:val=""/>
+      <w:lvlJc w:val="left"/>
+      <w:pPr>
+        <w:ind w:left="2160" w:hanging="360"/>
+      </w:pPr>
+      <w:rPr>
+        <w:rFonts w:ascii="Wingdings" w:hAnsi="Wingdings" w:hint="default"/>
+      </w:rPr>
+    </w:lvl>
+    <w:lvl w:ilvl="3" w:tplc="080A0001" w:tentative="1">
+      <w:start w:val="1"/>
+      <w:numFmt w:val="bullet"/>
+      <w:lvlText w:val=""/>
+      <w:lvlJc w:val="left"/>
+      <w:pPr>
+        <w:ind w:left="2880" w:hanging="360"/>
+      </w:pPr>
+      <w:rPr>
+        <w:rFonts w:ascii="Symbol" w:hAnsi="Symbol" w:hint="default"/>
+      </w:rPr>
+    </w:lvl>
+    <w:lvl w:ilvl="4" w:tplc="080A0003" w:tentative="1">
+      <w:start w:val="1"/>
+      <w:numFmt w:val="bullet"/>
+      <w:lvlText w:val="o"/>
+      <w:lvlJc w:val="left"/>
+      <w:pPr>
+        <w:ind w:left="3600" w:hanging="360"/>
+      </w:pPr>
+      <w:rPr>
+        <w:rFonts w:ascii="Courier New" w:hAnsi="Courier New" w:cs="Courier New" w:hint="default"/>
+      </w:rPr>
+    </w:lvl>
+    <w:lvl w:ilvl="5" w:tplc="080A0005" w:tentative="1">
+      <w:start w:val="1"/>
+      <w:numFmt w:val="bullet"/>
+      <w:lvlText w:val=""/>
+      <w:lvlJc w:val="left"/>
+      <w:pPr>
+        <w:ind w:left="4320" w:hanging="360"/>
+      </w:pPr>
+      <w:rPr>
+        <w:rFonts w:ascii="Wingdings" w:hAnsi="Wingdings" w:hint="default"/>
+      </w:rPr>
+    </w:lvl>
+    <w:lvl w:ilvl="6" w:tplc="080A0001" w:tentative="1">
+      <w:start w:val="1"/>
+      <w:numFmt w:val="bullet"/>
+      <w:lvlText w:val=""/>
+      <w:lvlJc w:val="left"/>
+      <w:pPr>
+        <w:ind w:left="5040" w:hanging="360"/>
+      </w:pPr>
+      <w:rPr>
+        <w:rFonts w:ascii="Symbol" w:hAnsi="Symbol" w:hint="default"/>
+      </w:rPr>
+    </w:lvl>
+    <w:lvl w:ilvl="7" w:tplc="080A0003" w:tentative="1">
+      <w:start w:val="1"/>
+      <w:numFmt w:val="bullet"/>
+      <w:lvlText w:val="o"/>
+      <w:lvlJc w:val="left"/>
+      <w:pPr>
+        <w:ind w:left="5760" w:hanging="360"/>
+      </w:pPr>
+      <w:rPr>
+        <w:rFonts w:ascii="Courier New" w:hAnsi="Courier New" w:cs="Courier New" w:hint="default"/>
+      </w:rPr>
+    </w:lvl>
+    <w:lvl w:ilvl="8" w:tplc="080A0005" w:tentative="1">
+      <w:start w:val="1"/>
+      <w:numFmt w:val="bullet"/>
+      <w:lvlText w:val=""/>
+      <w:lvlJc w:val="left"/>
+      <w:pPr>
+        <w:ind w:left="6480" w:hanging="360"/>
+      </w:pPr>
+      <w:rPr>
+        <w:rFonts w:ascii="Wingdings" w:hAnsi="Wingdings" w:hint="default"/>
+      </w:rPr>
+    </w:lvl>
+  </w:abstractNum>
+  <w:abstractNum w:abstractNumId="2" w15:restartNumberingAfterBreak="0">
     <w:nsid w:val="63283883"/>
     <w:multiLevelType w:val="hybridMultilevel"/>
     <w:tmpl w:val="6B528F12"/>
@@ -1201,10 +1634,10 @@
       </w:rPr>
     </w:lvl>
   </w:abstractNum>
-  <w:abstractNum w:abstractNumId="2" w15:restartNumberingAfterBreak="0">
+  <w:abstractNum w:abstractNumId="3" w15:restartNumberingAfterBreak="0">
     <w:nsid w:val="74286327"/>
     <w:multiLevelType w:val="hybridMultilevel"/>
-    <w:tmpl w:val="4B323212"/>
+    <w:tmpl w:val="7AC69C40"/>
     <w:lvl w:ilvl="0" w:tplc="080A0001">
       <w:start w:val="1"/>
       <w:numFmt w:val="bullet"/>
@@ -1315,13 +1748,16 @@
     </w:lvl>
   </w:abstractNum>
   <w:num w:numId="1">
-    <w:abstractNumId w:val="1"/>
+    <w:abstractNumId w:val="2"/>
   </w:num>
   <w:num w:numId="2">
     <w:abstractNumId w:val="0"/>
   </w:num>
   <w:num w:numId="3">
-    <w:abstractNumId w:val="2"/>
+    <w:abstractNumId w:val="3"/>
+  </w:num>
+  <w:num w:numId="4">
+    <w:abstractNumId w:val="1"/>
   </w:num>
 </w:numbering>
 </file>
@@ -1765,6 +2201,14 @@
       <w:contextualSpacing/>
     </w:pPr>
   </w:style>
+  <w:style w:type="paragraph" w:styleId="Bibliografa">
+    <w:name w:val="Bibliography"/>
+    <w:basedOn w:val="Normal"/>
+    <w:next w:val="Normal"/>
+    <w:uiPriority w:val="37"/>
+    <w:unhideWhenUsed/>
+    <w:rsid w:val="00116373"/>
+  </w:style>
 </w:styles>
 </file>
 
@@ -2064,11 +2508,89 @@
 </file>
 
 <file path=customXml/item1.xml><?xml version="1.0" encoding="utf-8"?>
-<b:Sources xmlns:b="http://schemas.openxmlformats.org/officeDocument/2006/bibliography" xmlns="http://schemas.openxmlformats.org/officeDocument/2006/bibliography" SelectedStyle="\APASixthEditionOfficeOnline.xsl" StyleName="APA" Version="6"/>
+<b:Sources xmlns:b="http://schemas.openxmlformats.org/officeDocument/2006/bibliography" xmlns="http://schemas.openxmlformats.org/officeDocument/2006/bibliography" SelectedStyle="\APASixthEditionOfficeOnline.xsl" StyleName="APA" Version="6">
+  <b:Source>
+    <b:Tag>Gar19</b:Tag>
+    <b:SourceType>InternetSite</b:SourceType>
+    <b:Guid>{8B1E7824-E4E2-427E-B103-A3988BCE4C56}</b:Guid>
+    <b:Title>Adiós a los árboles</b:Title>
+    <b:InternetSiteTitle>Chilango</b:InternetSiteTitle>
+    <b:Year>2019</b:Year>
+    <b:Month>Julio</b:Month>
+    <b:Day>4</b:Day>
+    <b:URL>https://www.chilango.com/noticias/opinion/tala-de-arboles-en-cdmx/</b:URL>
+    <b:Author>
+      <b:Author>
+        <b:NameList>
+          <b:Person>
+            <b:Last>Garza Lau</b:Last>
+            <b:First>Ricardo</b:First>
+          </b:Person>
+        </b:NameList>
+      </b:Author>
+    </b:Author>
+    <b:RefOrder>1</b:RefOrder>
+  </b:Source>
+  <b:Source>
+    <b:Tag>Isa20</b:Tag>
+    <b:SourceType>InternetSite</b:SourceType>
+    <b:Guid>{EC3BC959-0AC2-45CC-A641-6B96C4EFAA44}</b:Guid>
+    <b:Title>Cuál es el impacto ambiental del consumo de papel</b:Title>
+    <b:InternetSiteTitle>Ecología Verde</b:InternetSiteTitle>
+    <b:Year>2020</b:Year>
+    <b:Month>Enero</b:Month>
+    <b:Day>8</b:Day>
+    <b:URL>https://www.ecologiaverde.com/cual-es-el-impacto-ambiental-del-consumo-de-papel-447.html</b:URL>
+    <b:Author>
+      <b:Author>
+        <b:NameList>
+          <b:Person>
+            <b:Last>Isan</b:Last>
+            <b:First>Ana</b:First>
+          </b:Person>
+        </b:NameList>
+      </b:Author>
+    </b:Author>
+    <b:RefOrder>2</b:RefOrder>
+  </b:Source>
+  <b:Source>
+    <b:Tag>Sán19</b:Tag>
+    <b:SourceType>InternetSite</b:SourceType>
+    <b:Guid>{BDD89CB0-F95D-43D1-AC75-419FBBB18CAD}</b:Guid>
+    <b:Title>Van contra taladores de árboles en CDMX</b:Title>
+    <b:InternetSiteTitle>La Prensa</b:InternetSiteTitle>
+    <b:Year>2019</b:Year>
+    <b:Month>Noviembre</b:Month>
+    <b:Day>19</b:Day>
+    <b:URL>https://www.la-prensa.com.mx/metropoli/van-contra-taladores-de-arboles-en-cdmx-4474402.html</b:URL>
+    <b:Author>
+      <b:Author>
+        <b:NameList>
+          <b:Person>
+            <b:Last>Sánchez</b:Last>
+            <b:First>Aurelio</b:First>
+          </b:Person>
+        </b:NameList>
+      </b:Author>
+    </b:Author>
+    <b:RefOrder>3</b:RefOrder>
+  </b:Source>
+  <b:Source>
+    <b:Tag>Com09</b:Tag>
+    <b:SourceType>InternetSite</b:SourceType>
+    <b:Guid>{446F474D-2EF1-4ED9-9646-728CF9B14526}</b:Guid>
+    <b:Title>Computador: Procesando Información</b:Title>
+    <b:InternetSiteTitle>Icarito</b:InternetSiteTitle>
+    <b:Year>2009</b:Year>
+    <b:Month>Diciembre</b:Month>
+    <b:URL>http://www.icarito.cl/2009/12/70-3386-9-computador-procesando-informacion.shtml/</b:URL>
+    <b:RefOrder>4</b:RefOrder>
+  </b:Source>
+</b:Sources>
 </file>
 
 <file path=customXml/itemProps1.xml><?xml version="1.0" encoding="utf-8"?>
-<ds:datastoreItem xmlns:ds="http://schemas.openxmlformats.org/officeDocument/2006/customXml" ds:itemID="{69CA6479-3C6C-47E7-9BF4-2F3AF537E917}">
+<ds:datastoreItem xmlns:ds="http://schemas.openxmlformats.org/officeDocument/2006/customXml" ds:itemID="{F613E81C-F40F-44F5-8BF5-4400C2E823CE}">
   <ds:schemaRefs>
     <ds:schemaRef ds:uri="http://schemas.openxmlformats.org/officeDocument/2006/bibliography"/>
   </ds:schemaRefs>

</xml_diff>